<commit_message>
edit my First commit
</commit_message>
<xml_diff>
--- a/CV/Ozra Rezaie - Powercoders_CVTemplate.docx
+++ b/CV/Ozra Rezaie - Powercoders_CVTemplate.docx
@@ -274,56 +274,44 @@
           <w:szCs w:val="21"/>
           <w:lang w:val="en-US"/>
         </w:rPr>
-        <w:t>Aspiring Web Developer | </w:t>
-      </w:r>
+        <w:t xml:space="preserve">Aspiring Web Developer </w:t>
+      </w:r>
+    </w:p>
+    <w:p>
+      <w:pPr>
+        <w:rPr>
+          <w:rFonts w:ascii="Arial" w:hAnsi="Arial" w:cs="Arial"/>
+          <w:sz w:val="21"/>
+          <w:szCs w:val="21"/>
+          <w:lang w:val="en-US"/>
+        </w:rPr>
+      </w:pPr>
       <w:proofErr w:type="spellStart"/>
       <w:r>
         <w:rPr>
           <w:rFonts w:ascii="Arial" w:hAnsi="Arial" w:cs="Arial"/>
-          <w:b/>
-          <w:bCs/>
-          <w:color w:val="000000"/>
-          <w:sz w:val="21"/>
-          <w:szCs w:val="21"/>
-          <w:lang w:val="en-US"/>
-        </w:rPr>
-        <w:t>Powercoders</w:t>
+          <w:sz w:val="21"/>
+          <w:szCs w:val="21"/>
+          <w:lang w:val="en-US"/>
+        </w:rPr>
+        <w:t>Bruggerstrasse</w:t>
       </w:r>
       <w:proofErr w:type="spellEnd"/>
       <w:r>
         <w:rPr>
           <w:rFonts w:ascii="Arial" w:hAnsi="Arial" w:cs="Arial"/>
-          <w:b/>
-          <w:bCs/>
-          <w:color w:val="000000"/>
-          <w:sz w:val="21"/>
-          <w:szCs w:val="21"/>
-          <w:lang w:val="en-US"/>
-        </w:rPr>
-        <w:t xml:space="preserve"> Participant</w:t>
-      </w:r>
-    </w:p>
-    <w:p>
-      <w:pPr>
-        <w:rPr>
-          <w:rFonts w:ascii="Arial" w:hAnsi="Arial" w:cs="Arial"/>
-          <w:sz w:val="21"/>
-          <w:szCs w:val="21"/>
-        </w:rPr>
-      </w:pPr>
-      <w:r>
-        <w:rPr>
-          <w:rFonts w:ascii="Arial" w:hAnsi="Arial" w:cs="Arial"/>
-          <w:sz w:val="21"/>
-          <w:szCs w:val="21"/>
-        </w:rPr>
-        <w:t>Bruggerstrasse 164c</w:t>
-      </w:r>
-      <w:r>
-        <w:rPr>
-          <w:rFonts w:ascii="Arial" w:hAnsi="Arial" w:cs="Arial"/>
-          <w:sz w:val="21"/>
-          <w:szCs w:val="21"/>
+          <w:sz w:val="21"/>
+          <w:szCs w:val="21"/>
+          <w:lang w:val="en-US"/>
+        </w:rPr>
+        <w:t xml:space="preserve"> 164c</w:t>
+      </w:r>
+      <w:r>
+        <w:rPr>
+          <w:rFonts w:ascii="Arial" w:hAnsi="Arial" w:cs="Arial"/>
+          <w:sz w:val="21"/>
+          <w:szCs w:val="21"/>
+          <w:lang w:val="en-US"/>
         </w:rPr>
         <w:t xml:space="preserve">, </w:t>
       </w:r>
@@ -332,6 +320,7 @@
           <w:rFonts w:ascii="Arial" w:hAnsi="Arial" w:cs="Arial"/>
           <w:sz w:val="21"/>
           <w:szCs w:val="21"/>
+          <w:lang w:val="en-US"/>
         </w:rPr>
         <w:t>5400 Baden</w:t>
       </w:r>
@@ -342,13 +331,15 @@
           <w:rFonts w:ascii="Arial" w:hAnsi="Arial" w:cs="Arial"/>
           <w:sz w:val="21"/>
           <w:szCs w:val="21"/>
-        </w:rPr>
-      </w:pPr>
-      <w:r>
-        <w:rPr>
-          <w:rFonts w:ascii="Arial" w:hAnsi="Arial" w:cs="Arial"/>
-          <w:sz w:val="21"/>
-          <w:szCs w:val="21"/>
+          <w:lang w:val="en-US"/>
+        </w:rPr>
+      </w:pPr>
+      <w:r>
+        <w:rPr>
+          <w:rFonts w:ascii="Arial" w:hAnsi="Arial" w:cs="Arial"/>
+          <w:sz w:val="21"/>
+          <w:szCs w:val="21"/>
+          <w:lang w:val="en-US"/>
         </w:rPr>
         <w:t>Ozra.rezaie@powercoders.org</w:t>
       </w:r>
@@ -357,6 +348,7 @@
           <w:rFonts w:ascii="Arial" w:hAnsi="Arial" w:cs="Arial"/>
           <w:sz w:val="21"/>
           <w:szCs w:val="21"/>
+          <w:lang w:val="en-US"/>
         </w:rPr>
         <w:t xml:space="preserve"> | </w:t>
       </w:r>
@@ -365,6 +357,7 @@
           <w:rFonts w:ascii="Arial" w:hAnsi="Arial" w:cs="Arial"/>
           <w:sz w:val="21"/>
           <w:szCs w:val="21"/>
+          <w:lang w:val="en-US"/>
         </w:rPr>
         <w:t>+41 76 218 54 00</w:t>
       </w:r>
@@ -375,6 +368,7 @@
           <w:rFonts w:ascii="Arial" w:hAnsi="Arial" w:cs="Arial"/>
           <w:sz w:val="21"/>
           <w:szCs w:val="21"/>
+          <w:lang w:val="en-US"/>
         </w:rPr>
       </w:pPr>
     </w:p>
@@ -460,6 +454,15 @@
           <w:szCs w:val="21"/>
           <w:lang w:val="en-US"/>
         </w:rPr>
+        <w:t xml:space="preserve">German (C1), </w:t>
+      </w:r>
+      <w:r>
+        <w:rPr>
+          <w:rFonts w:ascii="Arial" w:hAnsi="Arial" w:cs="Arial"/>
+          <w:sz w:val="21"/>
+          <w:szCs w:val="21"/>
+          <w:lang w:val="en-US"/>
+        </w:rPr>
         <w:t>English (</w:t>
       </w:r>
       <w:r>
@@ -478,25 +481,16 @@
           <w:szCs w:val="21"/>
           <w:lang w:val="en-US"/>
         </w:rPr>
-        <w:t>, German (</w:t>
-      </w:r>
-      <w:r>
-        <w:rPr>
-          <w:rFonts w:ascii="Arial" w:hAnsi="Arial" w:cs="Arial"/>
-          <w:sz w:val="21"/>
-          <w:szCs w:val="21"/>
-          <w:lang w:val="en-US"/>
-        </w:rPr>
-        <w:t>C1</w:t>
-      </w:r>
-      <w:r>
-        <w:rPr>
-          <w:rFonts w:ascii="Arial" w:hAnsi="Arial" w:cs="Arial"/>
-          <w:sz w:val="21"/>
-          <w:szCs w:val="21"/>
-          <w:lang w:val="en-US"/>
-        </w:rPr>
-        <w:t xml:space="preserve">), </w:t>
+        <w:t>,</w:t>
+      </w:r>
+      <w:r>
+        <w:rPr>
+          <w:rFonts w:ascii="Arial" w:hAnsi="Arial" w:cs="Arial"/>
+          <w:sz w:val="21"/>
+          <w:szCs w:val="21"/>
+          <w:lang w:val="en-US"/>
+        </w:rPr>
+        <w:t xml:space="preserve"> </w:t>
       </w:r>
       <w:r>
         <w:rPr>
@@ -594,7 +588,7 @@
           <w:szCs w:val="21"/>
           <w:lang w:val="en-US"/>
         </w:rPr>
-        <w:tab/>
+        <w:t xml:space="preserve">                       </w:t>
       </w:r>
       <w:r>
         <w:rPr>
@@ -603,16 +597,7 @@
           <w:szCs w:val="21"/>
           <w:lang w:val="en-US"/>
         </w:rPr>
-        <w:t>★☆☆☆☆</w:t>
-      </w:r>
-      <w:r>
-        <w:rPr>
-          <w:rFonts w:ascii="Arial" w:hAnsi="Arial" w:cs="Arial"/>
-          <w:sz w:val="21"/>
-          <w:szCs w:val="21"/>
-          <w:lang w:val="en-US"/>
-        </w:rPr>
-        <w:tab/>
+        <w:t>★★☆☆☆</w:t>
       </w:r>
       <w:r>
         <w:rPr>
@@ -621,15 +606,6 @@
           <w:szCs w:val="21"/>
           <w:lang w:val="en-US"/>
         </w:rPr>
-        <w:t>★★★★☆</w:t>
-      </w:r>
-      <w:r>
-        <w:rPr>
-          <w:rFonts w:ascii="Arial" w:hAnsi="Arial" w:cs="Arial"/>
-          <w:sz w:val="21"/>
-          <w:szCs w:val="21"/>
-          <w:lang w:val="en-US"/>
-        </w:rPr>
         <w:t xml:space="preserve"> </w:t>
       </w:r>
       <w:r>
@@ -640,42 +616,6 @@
           <w:lang w:val="en-US"/>
         </w:rPr>
         <w:t>(Java Script)</w:t>
-      </w:r>
-      <w:r>
-        <w:rPr>
-          <w:rFonts w:ascii="Arial" w:hAnsi="Arial" w:cs="Arial"/>
-          <w:sz w:val="21"/>
-          <w:szCs w:val="21"/>
-          <w:lang w:val="en-US"/>
-        </w:rPr>
-        <w:br/>
-      </w:r>
-      <w:r>
-        <w:rPr>
-          <w:rFonts w:ascii="Segoe UI Symbol" w:hAnsi="Segoe UI Symbol" w:cs="Segoe UI Symbol"/>
-          <w:sz w:val="21"/>
-          <w:szCs w:val="21"/>
-          <w:lang w:val="en-US"/>
-        </w:rPr>
-        <w:t>★★☆☆☆</w:t>
-      </w:r>
-      <w:r>
-        <w:rPr>
-          <w:rFonts w:ascii="Arial" w:hAnsi="Arial" w:cs="Arial"/>
-          <w:sz w:val="21"/>
-          <w:szCs w:val="21"/>
-          <w:lang w:val="en-US"/>
-        </w:rPr>
-        <w:tab/>
-      </w:r>
-      <w:r>
-        <w:rPr>
-          <w:rFonts w:ascii="Segoe UI Symbol" w:hAnsi="Segoe UI Symbol" w:cs="Segoe UI Symbol"/>
-          <w:sz w:val="21"/>
-          <w:szCs w:val="21"/>
-          <w:lang w:val="en-US"/>
-        </w:rPr>
-        <w:t>★★★★★</w:t>
       </w:r>
       <w:r>
         <w:rPr>
@@ -734,18 +674,7 @@
           <w:szCs w:val="21"/>
           <w:lang w:val="en-US"/>
         </w:rPr>
-        <w:t>(HTML, C</w:t>
-      </w:r>
-      <w:bookmarkStart w:id="0" w:name="_GoBack"/>
-      <w:bookmarkEnd w:id="0"/>
-      <w:r>
-        <w:rPr>
-          <w:rFonts w:ascii="Arial" w:hAnsi="Arial" w:cs="Arial"/>
-          <w:sz w:val="21"/>
-          <w:szCs w:val="21"/>
-          <w:lang w:val="en-US"/>
-        </w:rPr>
-        <w:t>SS)</w:t>
+        <w:t>(HTML, CSS)</w:t>
       </w:r>
     </w:p>
     <w:p>
@@ -1133,7 +1062,7 @@
           <w:szCs w:val="20"/>
           <w:lang w:val="en-US"/>
         </w:rPr>
-        <w:t>Preparing cash count and cash balance sheet on daily basis</w:t>
+        <w:t>Preparing cash balance sheet on daily basis</w:t>
       </w:r>
       <w:r>
         <w:rPr>
@@ -1144,13 +1073,7 @@
         </w:rPr>
         <w:t xml:space="preserve"> </w:t>
       </w:r>
-    </w:p>
-    <w:p>
-      <w:pPr>
-        <w:numPr>
-          <w:ilvl w:val="0"/>
-          <w:numId w:val="1"/>
-        </w:numPr>
+      <w:r>
         <w:rPr>
           <w:rFonts w:asciiTheme="minorBidi" w:hAnsiTheme="minorBidi"/>
           <w:color w:val="333333"/>
@@ -1158,16 +1081,7 @@
           <w:szCs w:val="20"/>
           <w:lang w:val="en-US"/>
         </w:rPr>
-      </w:pPr>
-      <w:r>
-        <w:rPr>
-          <w:rFonts w:asciiTheme="minorBidi" w:hAnsiTheme="minorBidi"/>
-          <w:color w:val="333333"/>
-          <w:sz w:val="20"/>
-          <w:szCs w:val="20"/>
-          <w:lang w:val="en-US"/>
-        </w:rPr>
-        <w:t>Preparing cash balance sheet and bookkeeping</w:t>
+        <w:t>and bookkeeping</w:t>
       </w:r>
     </w:p>
     <w:p>
@@ -1764,6 +1678,221 @@
     </w:p>
     <w:p>
       <w:pPr>
+        <w:rPr>
+          <w:rFonts w:ascii="Arial" w:hAnsi="Arial" w:cs="Arial"/>
+          <w:sz w:val="20"/>
+          <w:szCs w:val="20"/>
+          <w:lang w:val="en-US"/>
+        </w:rPr>
+      </w:pPr>
+      <w:r>
+        <w:rPr>
+          <w:rFonts w:ascii="Arial" w:hAnsi="Arial" w:cs="Arial"/>
+          <w:sz w:val="20"/>
+          <w:szCs w:val="20"/>
+          <w:lang w:val="en-US"/>
+        </w:rPr>
+        <w:t>01/2018 – 03/2018</w:t>
+      </w:r>
+      <w:r>
+        <w:rPr>
+          <w:rFonts w:ascii="Arial" w:hAnsi="Arial" w:cs="Arial"/>
+          <w:sz w:val="20"/>
+          <w:szCs w:val="20"/>
+          <w:lang w:val="en-US"/>
+        </w:rPr>
+        <w:tab/>
+        <w:t xml:space="preserve">      German course, Level C1, AVS Baden, Canton Aargau</w:t>
+      </w:r>
+      <w:r>
+        <w:rPr>
+          <w:rFonts w:ascii="Arial" w:hAnsi="Arial" w:cs="Arial"/>
+          <w:sz w:val="20"/>
+          <w:szCs w:val="20"/>
+          <w:lang w:val="en-US"/>
+        </w:rPr>
+        <w:br/>
+      </w:r>
+    </w:p>
+    <w:p>
+      <w:pPr>
+        <w:rPr>
+          <w:rFonts w:ascii="Arial" w:hAnsi="Arial" w:cs="Arial"/>
+          <w:sz w:val="20"/>
+          <w:szCs w:val="20"/>
+          <w:lang w:val="en-US"/>
+        </w:rPr>
+      </w:pPr>
+      <w:r>
+        <w:rPr>
+          <w:rFonts w:ascii="Arial" w:hAnsi="Arial" w:cs="Arial"/>
+          <w:sz w:val="20"/>
+          <w:szCs w:val="20"/>
+          <w:lang w:val="en-US"/>
+        </w:rPr>
+        <w:t>06/2016 – 11/2016</w:t>
+      </w:r>
+      <w:r>
+        <w:rPr>
+          <w:rFonts w:ascii="Arial" w:hAnsi="Arial" w:cs="Arial"/>
+          <w:sz w:val="20"/>
+          <w:szCs w:val="20"/>
+          <w:lang w:val="en-US"/>
+        </w:rPr>
+        <w:tab/>
+        <w:t xml:space="preserve">      French course, Level A1 und A2, Sion, Canton Wallis</w:t>
+      </w:r>
+      <w:r>
+        <w:rPr>
+          <w:rFonts w:ascii="Arial" w:hAnsi="Arial" w:cs="Arial"/>
+          <w:sz w:val="20"/>
+          <w:szCs w:val="20"/>
+          <w:lang w:val="en-US"/>
+        </w:rPr>
+        <w:br/>
+      </w:r>
+    </w:p>
+    <w:p>
+      <w:pPr>
+        <w:rPr>
+          <w:rFonts w:ascii="Arial" w:hAnsi="Arial" w:cs="Arial"/>
+          <w:sz w:val="20"/>
+          <w:szCs w:val="20"/>
+          <w:lang w:val="en-US"/>
+        </w:rPr>
+      </w:pPr>
+      <w:r>
+        <w:rPr>
+          <w:rFonts w:ascii="Arial" w:hAnsi="Arial" w:cs="Arial"/>
+          <w:sz w:val="20"/>
+          <w:szCs w:val="20"/>
+          <w:lang w:val="en-US"/>
+        </w:rPr>
+        <w:t xml:space="preserve">08/2013 – 12/2014             </w:t>
+      </w:r>
+      <w:r>
+        <w:rPr>
+          <w:rFonts w:ascii="Arial" w:hAnsi="Arial" w:cs="Arial"/>
+          <w:sz w:val="20"/>
+          <w:szCs w:val="20"/>
+          <w:lang w:val="en-US"/>
+        </w:rPr>
+        <w:t xml:space="preserve"> </w:t>
+      </w:r>
+      <w:r>
+        <w:rPr>
+          <w:rFonts w:ascii="Arial" w:hAnsi="Arial" w:cs="Arial"/>
+          <w:sz w:val="20"/>
+          <w:szCs w:val="20"/>
+          <w:lang w:val="en-US"/>
+        </w:rPr>
+        <w:t>Level 2 und 3 Aviation Security Managers Course, Olive Group, Herat</w:t>
+      </w:r>
+      <w:r>
+        <w:rPr>
+          <w:rFonts w:ascii="Arial" w:hAnsi="Arial" w:cs="Arial"/>
+          <w:sz w:val="20"/>
+          <w:szCs w:val="20"/>
+          <w:lang w:val="en-US"/>
+        </w:rPr>
+        <w:br/>
+      </w:r>
+    </w:p>
+    <w:p>
+      <w:pPr>
+        <w:ind w:left="2127" w:hanging="2127"/>
+        <w:rPr>
+          <w:rFonts w:ascii="Arial" w:hAnsi="Arial" w:cs="Arial"/>
+          <w:sz w:val="20"/>
+          <w:szCs w:val="20"/>
+          <w:lang w:val="en-US"/>
+        </w:rPr>
+      </w:pPr>
+      <w:r>
+        <w:rPr>
+          <w:rFonts w:ascii="Arial" w:hAnsi="Arial" w:cs="Arial"/>
+          <w:sz w:val="20"/>
+          <w:szCs w:val="20"/>
+          <w:lang w:val="en-US"/>
+        </w:rPr>
+        <w:t xml:space="preserve">11/2012 – 12/2012             </w:t>
+      </w:r>
+      <w:r>
+        <w:rPr>
+          <w:rFonts w:ascii="Arial" w:hAnsi="Arial" w:cs="Arial"/>
+          <w:sz w:val="20"/>
+          <w:szCs w:val="20"/>
+          <w:lang w:val="en-US"/>
+        </w:rPr>
+        <w:t xml:space="preserve"> </w:t>
+      </w:r>
+      <w:r>
+        <w:rPr>
+          <w:rFonts w:ascii="Arial" w:hAnsi="Arial" w:cs="Arial"/>
+          <w:sz w:val="20"/>
+          <w:szCs w:val="20"/>
+          <w:lang w:val="en-US"/>
+        </w:rPr>
+        <w:t>Aviation Security Screener Course, International Airport, Kabul</w:t>
+      </w:r>
+      <w:r>
+        <w:rPr>
+          <w:rFonts w:ascii="Arial" w:hAnsi="Arial" w:cs="Arial"/>
+          <w:sz w:val="20"/>
+          <w:szCs w:val="20"/>
+          <w:lang w:val="en-US"/>
+        </w:rPr>
+        <w:br/>
+      </w:r>
+    </w:p>
+    <w:p>
+      <w:pPr>
+        <w:rPr>
+          <w:rFonts w:ascii="Arial" w:hAnsi="Arial" w:cs="Arial"/>
+          <w:sz w:val="20"/>
+          <w:szCs w:val="20"/>
+          <w:lang w:val="en-US"/>
+        </w:rPr>
+      </w:pPr>
+      <w:r>
+        <w:rPr>
+          <w:rFonts w:ascii="Arial" w:hAnsi="Arial" w:cs="Arial"/>
+          <w:sz w:val="20"/>
+          <w:szCs w:val="20"/>
+          <w:lang w:val="en-US"/>
+        </w:rPr>
+        <w:t xml:space="preserve">05/2011 – 11/2011             </w:t>
+      </w:r>
+      <w:r>
+        <w:rPr>
+          <w:rFonts w:ascii="Arial" w:hAnsi="Arial" w:cs="Arial"/>
+          <w:sz w:val="20"/>
+          <w:szCs w:val="20"/>
+          <w:lang w:val="en-US"/>
+        </w:rPr>
+        <w:t xml:space="preserve"> </w:t>
+      </w:r>
+      <w:r>
+        <w:rPr>
+          <w:rFonts w:ascii="Arial" w:hAnsi="Arial" w:cs="Arial"/>
+          <w:sz w:val="20"/>
+          <w:szCs w:val="20"/>
+          <w:lang w:val="en-US"/>
+        </w:rPr>
+        <w:t>International Computer Driving License preparation course, Herat</w:t>
+      </w:r>
+      <w:r>
+        <w:rPr>
+          <w:rFonts w:ascii="Arial" w:hAnsi="Arial" w:cs="Arial"/>
+          <w:sz w:val="20"/>
+          <w:szCs w:val="20"/>
+          <w:lang w:val="en-US"/>
+        </w:rPr>
+        <w:br/>
+      </w:r>
+    </w:p>
+    <w:p>
+      <w:pPr>
         <w:ind w:left="2127" w:hanging="2127"/>
         <w:rPr>
           <w:rFonts w:ascii="Arial" w:hAnsi="Arial" w:cs="Arial"/>
@@ -1928,26 +2057,108 @@
         </w:rPr>
         <w:t xml:space="preserve"> 6 </w:t>
       </w:r>
-    </w:p>
-    <w:p>
-      <w:pPr>
-        <w:rPr>
-          <w:rFonts w:ascii="Arial" w:hAnsi="Arial" w:cs="Arial"/>
-          <w:sz w:val="21"/>
-          <w:szCs w:val="21"/>
-          <w:lang w:val="en-US"/>
-        </w:rPr>
-      </w:pPr>
-    </w:p>
-    <w:p>
-      <w:pPr>
-        <w:rPr>
-          <w:rFonts w:ascii="Arial" w:hAnsi="Arial" w:cs="Arial"/>
-          <w:sz w:val="21"/>
-          <w:szCs w:val="21"/>
-          <w:lang w:val="en-US"/>
-        </w:rPr>
-      </w:pPr>
+      <w:r>
+        <w:rPr>
+          <w:rFonts w:ascii="Arial" w:hAnsi="Arial" w:cs="Arial"/>
+          <w:sz w:val="20"/>
+          <w:szCs w:val="20"/>
+          <w:lang w:val="en-US"/>
+        </w:rPr>
+        <w:br/>
+      </w:r>
+    </w:p>
+    <w:p>
+      <w:pPr>
+        <w:ind w:left="2127" w:hanging="2127"/>
+        <w:rPr>
+          <w:rFonts w:ascii="Arial" w:hAnsi="Arial" w:cs="Arial"/>
+          <w:sz w:val="20"/>
+          <w:szCs w:val="20"/>
+          <w:lang w:val="en-US"/>
+        </w:rPr>
+      </w:pPr>
+      <w:r>
+        <w:rPr>
+          <w:rFonts w:ascii="Arial" w:hAnsi="Arial" w:cs="Arial"/>
+          <w:sz w:val="20"/>
+          <w:szCs w:val="20"/>
+          <w:lang w:val="en-US"/>
+        </w:rPr>
+        <w:t>12/200</w:t>
+      </w:r>
+      <w:r>
+        <w:rPr>
+          <w:rFonts w:ascii="Arial" w:hAnsi="Arial" w:cs="Arial"/>
+          <w:sz w:val="20"/>
+          <w:szCs w:val="20"/>
+          <w:lang w:val="en-US"/>
+        </w:rPr>
+        <w:t>8</w:t>
+      </w:r>
+      <w:r>
+        <w:rPr>
+          <w:rFonts w:ascii="Arial" w:hAnsi="Arial" w:cs="Arial"/>
+          <w:sz w:val="20"/>
+          <w:szCs w:val="20"/>
+          <w:lang w:val="en-US"/>
+        </w:rPr>
+        <w:t xml:space="preserve"> – 01/200</w:t>
+      </w:r>
+      <w:r>
+        <w:rPr>
+          <w:rFonts w:ascii="Arial" w:hAnsi="Arial" w:cs="Arial"/>
+          <w:sz w:val="20"/>
+          <w:szCs w:val="20"/>
+          <w:lang w:val="en-US"/>
+        </w:rPr>
+        <w:t>9</w:t>
+      </w:r>
+      <w:r>
+        <w:rPr>
+          <w:rFonts w:ascii="Arial" w:hAnsi="Arial" w:cs="Arial"/>
+          <w:sz w:val="20"/>
+          <w:szCs w:val="20"/>
+          <w:lang w:val="en-US"/>
+        </w:rPr>
+        <w:t xml:space="preserve">             </w:t>
+      </w:r>
+      <w:r>
+        <w:rPr>
+          <w:rFonts w:ascii="Arial" w:hAnsi="Arial" w:cs="Arial"/>
+          <w:sz w:val="20"/>
+          <w:szCs w:val="20"/>
+          <w:lang w:val="en-US"/>
+        </w:rPr>
+        <w:t xml:space="preserve"> </w:t>
+      </w:r>
+      <w:r>
+        <w:rPr>
+          <w:rFonts w:ascii="Arial" w:hAnsi="Arial" w:cs="Arial"/>
+          <w:sz w:val="20"/>
+          <w:szCs w:val="20"/>
+          <w:lang w:val="en-US"/>
+        </w:rPr>
+        <w:t>English course, JRS Program, upper intermediate level, Herat</w:t>
+      </w:r>
+    </w:p>
+    <w:p>
+      <w:pPr>
+        <w:rPr>
+          <w:rFonts w:ascii="Arial" w:hAnsi="Arial" w:cs="Arial"/>
+          <w:sz w:val="21"/>
+          <w:szCs w:val="21"/>
+          <w:lang w:val="en-US"/>
+        </w:rPr>
+      </w:pPr>
+      <w:r>
+        <w:rPr>
+          <w:rFonts w:ascii="Arial" w:hAnsi="Arial" w:cs="Arial"/>
+          <w:sz w:val="20"/>
+          <w:szCs w:val="20"/>
+          <w:lang w:val="en-US"/>
+        </w:rPr>
+        <w:br/>
+      </w:r>
     </w:p>
     <w:p>
       <w:pPr>
@@ -1986,65 +2197,6 @@
     </w:p>
     <w:p>
       <w:pPr>
-        <w:rPr>
-          <w:rFonts w:ascii="Arial" w:hAnsi="Arial" w:cs="Arial"/>
-          <w:sz w:val="20"/>
-          <w:szCs w:val="20"/>
-          <w:lang w:val="en-US"/>
-        </w:rPr>
-      </w:pPr>
-      <w:r>
-        <w:rPr>
-          <w:rFonts w:ascii="Arial" w:hAnsi="Arial" w:cs="Arial"/>
-          <w:sz w:val="20"/>
-          <w:szCs w:val="20"/>
-          <w:lang w:val="en-US"/>
-        </w:rPr>
-        <w:t>01/2018 – 03/2018</w:t>
-      </w:r>
-      <w:r>
-        <w:rPr>
-          <w:rFonts w:ascii="Arial" w:hAnsi="Arial" w:cs="Arial"/>
-          <w:sz w:val="20"/>
-          <w:szCs w:val="20"/>
-          <w:lang w:val="en-US"/>
-        </w:rPr>
-        <w:tab/>
-        <w:t xml:space="preserve">      German course, Level C1, AVS Baden, Canton Aargau</w:t>
-      </w:r>
-    </w:p>
-    <w:p>
-      <w:pPr>
-        <w:ind w:left="2127" w:hanging="2127"/>
-        <w:rPr>
-          <w:rFonts w:ascii="Arial" w:hAnsi="Arial" w:cs="Arial"/>
-          <w:sz w:val="20"/>
-          <w:szCs w:val="20"/>
-          <w:lang w:val="en-US"/>
-        </w:rPr>
-      </w:pPr>
-      <w:r>
-        <w:rPr>
-          <w:rFonts w:ascii="Arial" w:hAnsi="Arial" w:cs="Arial"/>
-          <w:sz w:val="20"/>
-          <w:szCs w:val="20"/>
-          <w:lang w:val="en-US"/>
-        </w:rPr>
-        <w:t>06/2016 – 11/2016</w:t>
-      </w:r>
-      <w:r>
-        <w:rPr>
-          <w:rFonts w:ascii="Arial" w:hAnsi="Arial" w:cs="Arial"/>
-          <w:sz w:val="20"/>
-          <w:szCs w:val="20"/>
-          <w:lang w:val="en-US"/>
-        </w:rPr>
-        <w:tab/>
-        <w:t xml:space="preserve">      French course, Level A1 und A2, Sion, Canton Wallis</w:t>
-      </w:r>
-    </w:p>
-    <w:p>
-      <w:pPr>
         <w:ind w:left="2127" w:hanging="2127"/>
         <w:rPr>
           <w:rFonts w:ascii="Arial" w:hAnsi="Arial" w:cs="Arial"/>
@@ -2090,7 +2242,7 @@
           <w:szCs w:val="20"/>
           <w:lang w:val="en-US"/>
         </w:rPr>
-        <w:t xml:space="preserve">08/2013 – 12/2014             </w:t>
+        <w:t xml:space="preserve">05/2011 – 05/2011             </w:t>
       </w:r>
       <w:r>
         <w:rPr>
@@ -2108,159 +2260,7 @@
           <w:szCs w:val="20"/>
           <w:lang w:val="en-US"/>
         </w:rPr>
-        <w:t>Level 2 und 3 Aviation Security Managers Course, Olive Group, Herat</w:t>
-      </w:r>
-    </w:p>
-    <w:p>
-      <w:pPr>
-        <w:ind w:left="2127" w:hanging="2127"/>
-        <w:rPr>
-          <w:rFonts w:ascii="Arial" w:hAnsi="Arial" w:cs="Arial"/>
-          <w:sz w:val="20"/>
-          <w:szCs w:val="20"/>
-          <w:lang w:val="en-US"/>
-        </w:rPr>
-      </w:pPr>
-      <w:r>
-        <w:rPr>
-          <w:rFonts w:ascii="Arial" w:hAnsi="Arial" w:cs="Arial"/>
-          <w:sz w:val="20"/>
-          <w:szCs w:val="20"/>
-          <w:lang w:val="en-US"/>
-        </w:rPr>
-        <w:t xml:space="preserve">11/2012 – 12/2012             </w:t>
-      </w:r>
-      <w:r>
-        <w:rPr>
-          <w:rFonts w:ascii="Arial" w:hAnsi="Arial" w:cs="Arial"/>
-          <w:sz w:val="20"/>
-          <w:szCs w:val="20"/>
-          <w:lang w:val="en-US"/>
-        </w:rPr>
-        <w:t xml:space="preserve"> </w:t>
-      </w:r>
-      <w:r>
-        <w:rPr>
-          <w:rFonts w:ascii="Arial" w:hAnsi="Arial" w:cs="Arial"/>
-          <w:sz w:val="20"/>
-          <w:szCs w:val="20"/>
-          <w:lang w:val="en-US"/>
-        </w:rPr>
-        <w:t>Aviation Security Screener Course, International Airport, Kabul</w:t>
-      </w:r>
-    </w:p>
-    <w:p>
-      <w:pPr>
-        <w:ind w:left="2127" w:hanging="2127"/>
-        <w:rPr>
-          <w:rFonts w:ascii="Arial" w:hAnsi="Arial" w:cs="Arial"/>
-          <w:sz w:val="20"/>
-          <w:szCs w:val="20"/>
-          <w:lang w:val="en-US"/>
-        </w:rPr>
-      </w:pPr>
-      <w:r>
-        <w:rPr>
-          <w:rFonts w:ascii="Arial" w:hAnsi="Arial" w:cs="Arial"/>
-          <w:sz w:val="20"/>
-          <w:szCs w:val="20"/>
-          <w:lang w:val="en-US"/>
-        </w:rPr>
-        <w:t xml:space="preserve">05/2011 – 11/2011             </w:t>
-      </w:r>
-      <w:r>
-        <w:rPr>
-          <w:rFonts w:ascii="Arial" w:hAnsi="Arial" w:cs="Arial"/>
-          <w:sz w:val="20"/>
-          <w:szCs w:val="20"/>
-          <w:lang w:val="en-US"/>
-        </w:rPr>
-        <w:t xml:space="preserve"> </w:t>
-      </w:r>
-      <w:r>
-        <w:rPr>
-          <w:rFonts w:ascii="Arial" w:hAnsi="Arial" w:cs="Arial"/>
-          <w:sz w:val="20"/>
-          <w:szCs w:val="20"/>
-          <w:lang w:val="en-US"/>
-        </w:rPr>
-        <w:t>International Computer Driving License preparation course, Herat</w:t>
-      </w:r>
-    </w:p>
-    <w:p>
-      <w:pPr>
-        <w:ind w:left="2127" w:hanging="2127"/>
-        <w:rPr>
-          <w:rFonts w:ascii="Arial" w:hAnsi="Arial" w:cs="Arial"/>
-          <w:sz w:val="20"/>
-          <w:szCs w:val="20"/>
-          <w:lang w:val="en-US"/>
-        </w:rPr>
-      </w:pPr>
-      <w:r>
-        <w:rPr>
-          <w:rFonts w:ascii="Arial" w:hAnsi="Arial" w:cs="Arial"/>
-          <w:sz w:val="20"/>
-          <w:szCs w:val="20"/>
-          <w:lang w:val="en-US"/>
-        </w:rPr>
-        <w:t xml:space="preserve">05/2011 – 05/2011             </w:t>
-      </w:r>
-      <w:r>
-        <w:rPr>
-          <w:rFonts w:ascii="Arial" w:hAnsi="Arial" w:cs="Arial"/>
-          <w:sz w:val="20"/>
-          <w:szCs w:val="20"/>
-          <w:lang w:val="en-US"/>
-        </w:rPr>
-        <w:t xml:space="preserve"> </w:t>
-      </w:r>
-      <w:r>
-        <w:rPr>
-          <w:rFonts w:ascii="Arial" w:hAnsi="Arial" w:cs="Arial"/>
-          <w:sz w:val="20"/>
-          <w:szCs w:val="20"/>
-          <w:lang w:val="en-US"/>
-        </w:rPr>
         <w:t>Screening, Assessments und Treatment Plan, UNODC, Herat</w:t>
-      </w:r>
-    </w:p>
-    <w:p>
-      <w:pPr>
-        <w:ind w:left="2127" w:hanging="2127"/>
-        <w:rPr>
-          <w:rFonts w:ascii="Arial" w:hAnsi="Arial" w:cs="Arial"/>
-          <w:sz w:val="20"/>
-          <w:szCs w:val="20"/>
-          <w:lang w:val="en-US"/>
-        </w:rPr>
-      </w:pPr>
-      <w:r>
-        <w:rPr>
-          <w:rFonts w:ascii="Arial" w:hAnsi="Arial" w:cs="Arial"/>
-          <w:sz w:val="20"/>
-          <w:szCs w:val="20"/>
-          <w:lang w:val="en-US"/>
-        </w:rPr>
-        <w:t xml:space="preserve">12/2009 – 01/2008             </w:t>
-      </w:r>
-      <w:r>
-        <w:rPr>
-          <w:rFonts w:ascii="Arial" w:hAnsi="Arial" w:cs="Arial"/>
-          <w:sz w:val="20"/>
-          <w:szCs w:val="20"/>
-          <w:lang w:val="en-US"/>
-        </w:rPr>
-        <w:t xml:space="preserve"> </w:t>
-      </w:r>
-      <w:r>
-        <w:rPr>
-          <w:rFonts w:ascii="Arial" w:hAnsi="Arial" w:cs="Arial"/>
-          <w:sz w:val="20"/>
-          <w:szCs w:val="20"/>
-          <w:lang w:val="en-US"/>
-        </w:rPr>
-        <w:t>English course, JRS Program, upper intermediate level, Herat</w:t>
       </w:r>
     </w:p>
     <w:p>
@@ -2308,51 +2308,10 @@
           <w:szCs w:val="20"/>
           <w:lang w:val="en-US"/>
         </w:rPr>
-        <w:t>Capacity Building (Management &amp; Life Skills) UNICEF, Herat</w:t>
-      </w:r>
-    </w:p>
-    <w:p>
-      <w:pPr>
-        <w:ind w:left="2127" w:hanging="2127"/>
-        <w:rPr>
-          <w:rFonts w:ascii="Arial" w:hAnsi="Arial" w:cs="Arial"/>
-          <w:sz w:val="20"/>
-          <w:szCs w:val="20"/>
-          <w:lang w:val="en-US"/>
-        </w:rPr>
-      </w:pPr>
-    </w:p>
-    <w:p>
-      <w:pPr>
-        <w:ind w:left="2127" w:hanging="2127"/>
-        <w:rPr>
-          <w:rFonts w:ascii="Arial" w:hAnsi="Arial" w:cs="Arial"/>
-          <w:sz w:val="20"/>
-          <w:szCs w:val="20"/>
-          <w:lang w:val="en-US"/>
-        </w:rPr>
-      </w:pPr>
-    </w:p>
-    <w:p>
-      <w:pPr>
-        <w:ind w:left="2127" w:hanging="2127"/>
-        <w:rPr>
-          <w:rFonts w:ascii="Arial" w:hAnsi="Arial" w:cs="Arial"/>
-          <w:sz w:val="20"/>
-          <w:szCs w:val="20"/>
-          <w:lang w:val="en-US"/>
-        </w:rPr>
-      </w:pPr>
-    </w:p>
-    <w:p>
-      <w:pPr>
-        <w:rPr>
-          <w:rFonts w:ascii="Arial" w:hAnsi="Arial" w:cs="Arial"/>
-          <w:sz w:val="21"/>
-          <w:szCs w:val="21"/>
-          <w:lang w:val="en-US"/>
-        </w:rPr>
-      </w:pPr>
+        <w:t>Capacity Building (Management &amp; Life Skills) UNICEF, Hera</w:t>
+      </w:r>
+      <w:bookmarkStart w:id="0" w:name="_GoBack"/>
+      <w:bookmarkEnd w:id="0"/>
     </w:p>
     <w:sectPr>
       <w:pgSz w:w="11900" w:h="16840"/>

</xml_diff>